<commit_message>
Work through NLP for EDX UCSD Python for Data Science (Week 8)
</commit_message>
<xml_diff>
--- a/Python/UCSD/PythonForDataScience/Week8/Week8.docx
+++ b/Python/UCSD/PythonForDataScience/Week8/Week8.docx
@@ -85,15 +85,7 @@
         <w:ind w:left="720"/>
       </w:pPr>
       <w:r>
-        <w:t xml:space="preserve">Pandas </w:t>
-      </w:r>
-      <w:proofErr w:type="spellStart"/>
-      <w:r>
-        <w:t>DataFrames</w:t>
-      </w:r>
-      <w:proofErr w:type="spellEnd"/>
-      <w:r>
-        <w:t xml:space="preserve"> implement some features from relational models to make it easier to work w/ RDBs</w:t>
+        <w:t>Pandas DataFrames implement some features from relational models to make it easier to work w/ RDBs</w:t>
       </w:r>
     </w:p>
     <w:p>
@@ -499,43 +491,10 @@
         <w:rPr>
           <w:b/>
         </w:rPr>
-        <w:t>Data</w:t>
-      </w:r>
-      <w:r>
-        <w:rPr>
-          <w:b/>
-        </w:rPr>
-        <w:t xml:space="preserve"> retrieval</w:t>
-      </w:r>
-      <w:r>
-        <w:t xml:space="preserve"> = </w:t>
-      </w:r>
-      <w:r>
-        <w:t>the way you specify how to get desired data</w:t>
-      </w:r>
-      <w:r>
-        <w:t xml:space="preserve"> </w:t>
-      </w:r>
-      <w:r>
-        <w:t>ou</w:t>
-      </w:r>
-      <w:r>
-        <w:t xml:space="preserve">t of a relational data store, + </w:t>
-      </w:r>
-      <w:r>
-        <w:t>the internal processing that occurs</w:t>
-      </w:r>
-      <w:r>
-        <w:t xml:space="preserve"> w/in </w:t>
-      </w:r>
-      <w:r>
-        <w:t>the data management system</w:t>
-      </w:r>
-      <w:r>
-        <w:t xml:space="preserve"> to compute/</w:t>
-      </w:r>
-      <w:r>
-        <w:t>evaluate that specified retrieval request.</w:t>
+        <w:t>Data retrieval</w:t>
+      </w:r>
+      <w:r>
+        <w:t xml:space="preserve"> = the way you specify how to get desired data out of a relational data store, + the internal processing that occurs w/in the data management system to compute/evaluate that specified retrieval request.</w:t>
       </w:r>
     </w:p>
     <w:p>
@@ -565,70 +524,42 @@
         <w:t>name</w:t>
       </w:r>
       <w:r>
+        <w:t>, addr, license)</w:t>
+      </w:r>
+      <w:r>
+        <w:tab/>
+        <w:t>Beers(</w:t>
+      </w:r>
+      <w:r>
+        <w:rPr>
+          <w:u w:val="single"/>
+        </w:rPr>
+        <w:t>name</w:t>
+      </w:r>
+      <w:r>
+        <w:t>, manf)</w:t>
+      </w:r>
+      <w:r>
+        <w:tab/>
+        <w:t>Sells(</w:t>
+      </w:r>
+      <w:r>
+        <w:rPr>
+          <w:u w:val="single"/>
+        </w:rPr>
+        <w:t>bar</w:t>
+      </w:r>
+      <w:r>
         <w:t xml:space="preserve">, </w:t>
       </w:r>
-      <w:proofErr w:type="spellStart"/>
-      <w:r>
-        <w:t>addr</w:t>
-      </w:r>
-      <w:proofErr w:type="spellEnd"/>
-      <w:r>
-        <w:t>, license)</w:t>
-      </w:r>
-      <w:r>
-        <w:tab/>
-        <w:t>Beers</w:t>
-      </w:r>
-      <w:r>
-        <w:t>(</w:t>
-      </w:r>
       <w:r>
         <w:rPr>
           <w:u w:val="single"/>
         </w:rPr>
-        <w:t>name</w:t>
-      </w:r>
-      <w:r>
-        <w:t xml:space="preserve">, </w:t>
-      </w:r>
-      <w:proofErr w:type="spellStart"/>
-      <w:r>
-        <w:t>manf</w:t>
-      </w:r>
-      <w:proofErr w:type="spellEnd"/>
-      <w:r>
-        <w:t>)</w:t>
-      </w:r>
-      <w:r>
-        <w:tab/>
-        <w:t>Sells</w:t>
-      </w:r>
-      <w:r>
-        <w:t>(</w:t>
-      </w:r>
-      <w:r>
-        <w:rPr>
-          <w:u w:val="single"/>
-        </w:rPr>
-        <w:t>bar</w:t>
-      </w:r>
-      <w:r>
-        <w:t xml:space="preserve">, </w:t>
-      </w:r>
-      <w:r>
-        <w:rPr>
-          <w:u w:val="single"/>
-        </w:rPr>
         <w:t>beer</w:t>
       </w:r>
       <w:r>
-        <w:t>,</w:t>
-      </w:r>
-      <w:r>
-        <w:t xml:space="preserve"> price</w:t>
-      </w:r>
-      <w:r>
-        <w:t>)</w:t>
+        <w:t>, price)</w:t>
       </w:r>
     </w:p>
     <w:p>
@@ -639,30 +570,576 @@
           <w:tab w:val="num" w:pos="720"/>
         </w:tabs>
         <w:ind w:left="1080"/>
+      </w:pPr>
+      <w:r>
+        <w:t xml:space="preserve"> </w:t>
+      </w:r>
+      <w:r>
         <w:rPr>
           <w:u w:val="single"/>
         </w:rPr>
-      </w:pPr>
-      <w:r>
+        <w:t>Sells</w:t>
+      </w:r>
+      <w:r>
+        <w:rPr>
+          <w:u w:val="single"/>
+        </w:rPr>
         <w:t xml:space="preserve"> </w:t>
       </w:r>
       <w:r>
-        <w:rPr>
+        <w:t>records which bar sells which beer at what price (differences in establishment costs)</w:t>
+      </w:r>
+    </w:p>
+    <w:p>
+      <w:pPr>
+        <w:pStyle w:val="ListBullet"/>
+        <w:numPr>
+          <w:ilvl w:val="0"/>
+          <w:numId w:val="0"/>
+        </w:numPr>
+        <w:ind w:left="360" w:hanging="360"/>
+        <w:jc w:val="center"/>
+        <w:rPr>
+          <w:b/>
+          <w:i/>
           <w:u w:val="single"/>
         </w:rPr>
-        <w:t>Sells</w:t>
-      </w:r>
-      <w:r>
-        <w:rPr>
+      </w:pPr>
+      <w:r>
+        <w:rPr>
+          <w:b/>
+          <w:i/>
           <w:u w:val="single"/>
         </w:rPr>
+        <w:lastRenderedPageBreak/>
+        <w:t>Natural Language Processing (NLP)</w:t>
+      </w:r>
+    </w:p>
+    <w:p>
+      <w:pPr>
+        <w:pStyle w:val="ListBullet"/>
+        <w:numPr>
+          <w:ilvl w:val="0"/>
+          <w:numId w:val="0"/>
+        </w:numPr>
+        <w:ind w:left="360" w:hanging="360"/>
+        <w:jc w:val="center"/>
+        <w:rPr>
+          <w:b/>
+          <w:i/>
+          <w:u w:val="single"/>
+        </w:rPr>
+      </w:pPr>
+    </w:p>
+    <w:p>
+      <w:pPr>
+        <w:pStyle w:val="ListBullet"/>
+      </w:pPr>
+      <w:r>
+        <w:rPr>
+          <w:b/>
+        </w:rPr>
+        <w:t xml:space="preserve">NLP </w:t>
+      </w:r>
+      <w:r>
+        <w:t>= interaction of CPU’s + the natural language that humans use</w:t>
+      </w:r>
+    </w:p>
+    <w:p>
+      <w:pPr>
+        <w:pStyle w:val="ListBullet"/>
+      </w:pPr>
+      <w:r>
+        <w:t xml:space="preserve">Very difficult task b/c human language is ambiguous </w:t>
+      </w:r>
+    </w:p>
+    <w:p>
+      <w:pPr>
+        <w:pStyle w:val="ListBullet"/>
+      </w:pPr>
+      <w:r>
+        <w:t>Context, slang, metaphors, etc. are easily understood by humans, not so much by CPU’s</w:t>
+      </w:r>
+    </w:p>
+    <w:p>
+      <w:pPr>
+        <w:pStyle w:val="ListBullet"/>
+      </w:pPr>
+      <w:r>
+        <w:t>Understanding context of speech and linking it to understanding on the concepts around it is difficult to do algorithmically</w:t>
+      </w:r>
+    </w:p>
+    <w:p>
+      <w:pPr>
+        <w:pStyle w:val="ListBullet"/>
+      </w:pPr>
+      <w:r>
+        <w:t>Field of NLP is trying to improve</w:t>
+      </w:r>
+    </w:p>
+    <w:p>
+      <w:pPr>
+        <w:pStyle w:val="ListBullet"/>
+      </w:pPr>
+      <w:r>
+        <w:t>Applications: summarize text, generate keywords, ID sentiment of text</w:t>
+      </w:r>
+    </w:p>
+    <w:p>
+      <w:pPr>
+        <w:pStyle w:val="ListBullet"/>
+        <w:tabs>
+          <w:tab w:val="clear" w:pos="360"/>
+          <w:tab w:val="num" w:pos="720"/>
+        </w:tabs>
+        <w:ind w:left="720"/>
+      </w:pPr>
+      <w:r>
+        <w:t>Examples: Virtual assistants (), online summaries of news, most popular Twitter topics via keywords</w:t>
+      </w:r>
+    </w:p>
+    <w:p>
+      <w:pPr>
+        <w:pStyle w:val="ListBullet"/>
+      </w:pPr>
+      <w:r>
+        <w:t>Speech recognition engines (</w:t>
+      </w:r>
+      <w:r>
+        <w:t>Siri, Google Now, Alexa</w:t>
+      </w:r>
+      <w:r>
+        <w:t>) are designed to learn what + how a human talks over time + works to improve accuracy of their understanding</w:t>
+      </w:r>
+    </w:p>
+    <w:p>
+      <w:pPr>
+        <w:pStyle w:val="ListBullet"/>
+      </w:pPr>
+      <w:r>
+        <w:t>Translators (Google or Facebook) use NLP w/ newer, effective neural network techniques that take not only words + phrases into account, but also context by looking at words surrounding the text they’re translating</w:t>
+      </w:r>
+    </w:p>
+    <w:p>
+      <w:pPr>
+        <w:pStyle w:val="ListBullet"/>
+      </w:pPr>
+      <w:r>
+        <w:t>Chatbots use NLP engines to process + categorize questions + match them to existing answers to questions</w:t>
+      </w:r>
+    </w:p>
+    <w:p>
+      <w:pPr>
+        <w:pStyle w:val="ListBullet"/>
+      </w:pPr>
+      <w:r>
+        <w:rPr>
+          <w:b/>
+        </w:rPr>
+        <w:t>nltk</w:t>
+      </w:r>
+      <w:r>
+        <w:t xml:space="preserve"> = Python NLP toolkit </w:t>
+      </w:r>
+    </w:p>
+    <w:p>
+      <w:pPr>
+        <w:pStyle w:val="ListBullet"/>
+        <w:tabs>
+          <w:tab w:val="clear" w:pos="360"/>
+          <w:tab w:val="num" w:pos="720"/>
+        </w:tabs>
+        <w:ind w:left="720"/>
+      </w:pPr>
+      <w:r>
+        <w:t>works w/ human language data w/ 50+ datasets</w:t>
+      </w:r>
+    </w:p>
+    <w:p>
+      <w:pPr>
+        <w:pStyle w:val="ListBullet"/>
+        <w:tabs>
+          <w:tab w:val="clear" w:pos="360"/>
+          <w:tab w:val="num" w:pos="720"/>
+        </w:tabs>
+        <w:ind w:left="720"/>
+      </w:pPr>
+      <w:r>
+        <w:t>library w/ easy-to-use algorithms for importing, cleaning, pre-processing text data, as well as applying computational linguistic algorithms (ex: sentiment analysis) to it</w:t>
+      </w:r>
+    </w:p>
+    <w:p>
+      <w:pPr>
+        <w:pStyle w:val="ListBullet"/>
+      </w:pPr>
+      <w:r>
+        <w:t>nltk depends on large amounts of text/other linguistic data</w:t>
+      </w:r>
+    </w:p>
+    <w:p>
+      <w:pPr>
+        <w:pStyle w:val="ListBullet"/>
+        <w:rPr>
+          <w:b/>
+        </w:rPr>
+      </w:pPr>
+      <w:r>
+        <w:rPr>
+          <w:b/>
+        </w:rPr>
+        <w:t>Corpora</w:t>
+      </w:r>
+      <w:r>
+        <w:rPr>
+          <w:b/>
+        </w:rPr>
+        <w:t xml:space="preserve"> = </w:t>
+      </w:r>
+      <w:r>
+        <w:t>digital collections of large amounts of text/linguistic data</w:t>
+      </w:r>
+    </w:p>
+    <w:p>
+      <w:pPr>
+        <w:pStyle w:val="ListBullet"/>
+      </w:pPr>
+      <w:r>
+        <w:rPr>
+          <w:b/>
+        </w:rPr>
+        <w:t xml:space="preserve">Tokenizing = </w:t>
+      </w:r>
+      <w:r>
+        <w:t>splitting text into words (1</w:t>
+      </w:r>
+      <w:r>
+        <w:rPr>
+          <w:vertAlign w:val="superscript"/>
+        </w:rPr>
+        <w:t>st</w:t>
+      </w:r>
+      <w:r>
+        <w:t xml:space="preserve"> step</w:t>
+      </w:r>
+      <w:r>
+        <w:t xml:space="preserve"> in NLP)</w:t>
+      </w:r>
+    </w:p>
+    <w:p>
+      <w:pPr>
+        <w:pStyle w:val="ListBullet"/>
+        <w:tabs>
+          <w:tab w:val="clear" w:pos="360"/>
+          <w:tab w:val="num" w:pos="720"/>
+        </w:tabs>
+        <w:ind w:left="720"/>
+      </w:pPr>
+      <w:r>
+        <w:t xml:space="preserve">Very tedious to handle </w:t>
+      </w:r>
+      <w:r>
+        <w:rPr>
+          <w:b/>
+        </w:rPr>
+        <w:t>corner cases</w:t>
+      </w:r>
+      <w:r>
+        <w:t xml:space="preserve"> = inconsistent punctuation use or contractions, shortened words (abbreviations), hyphenated words, etc.</w:t>
+      </w:r>
+    </w:p>
+    <w:p>
+      <w:pPr>
+        <w:pStyle w:val="ListBullet"/>
+        <w:rPr>
+          <w:b/>
+        </w:rPr>
+      </w:pPr>
+      <w:r>
+        <w:t>S</w:t>
+      </w:r>
+      <w:r>
+        <w:t xml:space="preserve">implest model for analyzing text </w:t>
+      </w:r>
+      <w:r>
+        <w:sym w:font="Wingdings" w:char="F0E0"/>
+      </w:r>
+      <w:r>
+        <w:t xml:space="preserve"> Just </w:t>
+      </w:r>
+      <w:r>
+        <w:t xml:space="preserve">think about text as an </w:t>
+      </w:r>
+      <w:r>
+        <w:rPr>
+          <w:i/>
+        </w:rPr>
+        <w:t>unordered collection of words</w:t>
+      </w:r>
+      <w:r>
+        <w:t xml:space="preserve"> = </w:t>
+      </w:r>
+      <w:r>
+        <w:rPr>
+          <w:b/>
+        </w:rPr>
+        <w:t>bag-of-words</w:t>
+      </w:r>
+    </w:p>
+    <w:p>
+      <w:pPr>
+        <w:pStyle w:val="ListBullet"/>
+      </w:pPr>
+      <w:r>
+        <w:t>Bag-of-words is a body of text represented as a loose set of words that flattens any text into an unordered collection</w:t>
+      </w:r>
+    </w:p>
+    <w:p>
+      <w:pPr>
+        <w:pStyle w:val="ListBullet"/>
+      </w:pPr>
+      <w:r>
+        <w:t xml:space="preserve">This </w:t>
+      </w:r>
+      <w:r>
+        <w:t xml:space="preserve">generally allows us </w:t>
+      </w:r>
+      <w:r>
+        <w:t xml:space="preserve">to infer the category, </w:t>
+      </w:r>
+      <w:r>
+        <w:t xml:space="preserve">topic, </w:t>
+      </w:r>
+      <w:r>
+        <w:t>or sentiment from the text</w:t>
+      </w:r>
+    </w:p>
+    <w:p>
+      <w:pPr>
+        <w:pStyle w:val="ListBullet"/>
+      </w:pPr>
+      <w:r>
+        <w:t>Pretty useful technique to ID topic or sentiment in text even though we’ve disregarded sentence structure associated to the words</w:t>
+      </w:r>
+    </w:p>
+    <w:p>
+      <w:pPr>
+        <w:pStyle w:val="ListBullet"/>
+      </w:pPr>
+      <w:r>
+        <w:t xml:space="preserve">Can use words in a feature matrix </w:t>
+      </w:r>
+      <w:r>
+        <w:t>where</w:t>
+      </w:r>
+      <w:r>
+        <w:t xml:space="preserve"> each words = column + each text body (ex: movie review) is a rows, and we have Boolean values if a word appears in the text body</w:t>
+      </w:r>
+    </w:p>
+    <w:p>
+      <w:pPr>
+        <w:pStyle w:val="ListBullet"/>
+        <w:numPr>
+          <w:ilvl w:val="0"/>
+          <w:numId w:val="0"/>
+        </w:numPr>
+        <w:ind w:firstLine="360"/>
+      </w:pPr>
+      <w:r>
+        <w:rPr>
+          <w:noProof/>
+        </w:rPr>
+        <w:drawing>
+          <wp:inline distT="0" distB="0" distL="0" distR="0" wp14:anchorId="59F97130" wp14:editId="2E18AE03">
+            <wp:extent cx="5086350" cy="1022257"/>
+            <wp:effectExtent l="0" t="0" r="0" b="6985"/>
+            <wp:docPr id="2" name="Picture 2"/>
+            <wp:cNvGraphicFramePr>
+              <a:graphicFrameLocks xmlns:a="http://schemas.openxmlformats.org/drawingml/2006/main" noChangeAspect="1"/>
+            </wp:cNvGraphicFramePr>
+            <a:graphic xmlns:a="http://schemas.openxmlformats.org/drawingml/2006/main">
+              <a:graphicData uri="http://schemas.openxmlformats.org/drawingml/2006/picture">
+                <pic:pic xmlns:pic="http://schemas.openxmlformats.org/drawingml/2006/picture">
+                  <pic:nvPicPr>
+                    <pic:cNvPr id="1" name=""/>
+                    <pic:cNvPicPr/>
+                  </pic:nvPicPr>
+                  <pic:blipFill>
+                    <a:blip r:embed="rId8"/>
+                    <a:stretch>
+                      <a:fillRect/>
+                    </a:stretch>
+                  </pic:blipFill>
+                  <pic:spPr>
+                    <a:xfrm>
+                      <a:off x="0" y="0"/>
+                      <a:ext cx="5130865" cy="1031204"/>
+                    </a:xfrm>
+                    <a:prstGeom prst="rect">
+                      <a:avLst/>
+                    </a:prstGeom>
+                  </pic:spPr>
+                </pic:pic>
+              </a:graphicData>
+            </a:graphic>
+          </wp:inline>
+        </w:drawing>
+      </w:r>
+    </w:p>
+    <w:p>
+      <w:pPr>
+        <w:pStyle w:val="ListBullet"/>
+      </w:pPr>
+      <w:r>
+        <w:t>Just by looking at the reviews, we can ID that the topic of the reviews are “movies” (col2) + review 1 is positive while review 2 is negative</w:t>
+      </w:r>
+    </w:p>
+    <w:p>
+      <w:pPr>
+        <w:pStyle w:val="ListBullet"/>
+      </w:pPr>
+      <w:r>
+        <w:lastRenderedPageBreak/>
+        <w:t xml:space="preserve">It’s common to filter </w:t>
+      </w:r>
+      <w:r>
+        <w:rPr>
+          <w:b/>
+        </w:rPr>
+        <w:t xml:space="preserve">stopwords </w:t>
+      </w:r>
+      <w:r>
+        <w:t xml:space="preserve">(ex: </w:t>
+      </w:r>
+      <w:r>
+        <w:rPr>
+          <w:i/>
+        </w:rPr>
+        <w:t>the, that, is, + other words</w:t>
+      </w:r>
+      <w:r>
+        <w:t xml:space="preserve"> that appear a lot but don’t have significance in IDing context) and maybe even punctuation from the bag-of-words before analysis</w:t>
+      </w:r>
+    </w:p>
+    <w:p>
+      <w:pPr>
+        <w:pStyle w:val="ListBullet"/>
+      </w:pPr>
+      <w:r>
+        <w:rPr>
+          <w:b/>
+        </w:rPr>
+        <w:t xml:space="preserve">Sentiment Analysis </w:t>
+      </w:r>
+      <w:r>
+        <w:t xml:space="preserve">= IDing the attitude or emotion encoded in a body of text (product review, literature, etc.) </w:t>
+      </w:r>
+    </w:p>
+    <w:p>
+      <w:pPr>
+        <w:pStyle w:val="ListBullet"/>
+      </w:pPr>
+      <w:r>
+        <w:rPr>
+          <w:b/>
+        </w:rPr>
+        <w:t xml:space="preserve">Naïve Bayes Classifier </w:t>
+      </w:r>
+      <w:r>
+        <w:t xml:space="preserve">= simple classifier based on </w:t>
+      </w:r>
+      <w:r>
+        <w:rPr>
+          <w:b/>
+        </w:rPr>
+        <w:t>conditional probabilities</w:t>
+      </w:r>
+    </w:p>
+    <w:p>
+      <w:pPr>
+        <w:pStyle w:val="ListBullet"/>
+        <w:tabs>
+          <w:tab w:val="clear" w:pos="360"/>
+          <w:tab w:val="num" w:pos="720"/>
+        </w:tabs>
+        <w:ind w:left="720"/>
+      </w:pPr>
+      <w:r>
+        <w:t>Training = detects probability that each feature (word) appears in a category (pos or neg)</w:t>
+      </w:r>
+    </w:p>
+    <w:p>
+      <w:pPr>
+        <w:pStyle w:val="ListBullet"/>
+        <w:tabs>
+          <w:tab w:val="clear" w:pos="360"/>
+          <w:tab w:val="num" w:pos="720"/>
+        </w:tabs>
+        <w:ind w:left="720"/>
+      </w:pPr>
+      <w:r>
+        <w:t>Once trained, it collects “votes” for all words in a new text body + finds the most probable label</w:t>
+      </w:r>
+    </w:p>
+    <w:p>
+      <w:pPr>
+        <w:pStyle w:val="ListBullet"/>
+        <w:tabs>
+          <w:tab w:val="clear" w:pos="360"/>
+          <w:tab w:val="num" w:pos="720"/>
+        </w:tabs>
+        <w:ind w:left="720"/>
+      </w:pPr>
+      <w:r>
+        <w:t xml:space="preserve">i.e. the relationships </w:t>
+      </w:r>
+      <w:r>
+        <w:t>between</w:t>
+      </w:r>
+      <w:r>
+        <w:t xml:space="preserve"> input features + class labels are expressed as a probability</w:t>
+      </w:r>
+    </w:p>
+    <w:p>
+      <w:pPr>
+        <w:pStyle w:val="ListBullet"/>
+        <w:tabs>
+          <w:tab w:val="clear" w:pos="360"/>
+          <w:tab w:val="num" w:pos="720"/>
+        </w:tabs>
+        <w:ind w:left="720"/>
+      </w:pPr>
+      <w:r>
+        <w:t xml:space="preserve">Given input features, </w:t>
+      </w:r>
+      <w:r>
+        <w:t>probability</w:t>
+      </w:r>
+      <w:r>
+        <w:t xml:space="preserve"> for each class is </w:t>
+      </w:r>
+      <w:r>
+        <w:t>estimated</w:t>
+      </w:r>
+      <w:r>
+        <w:t xml:space="preserve"> and the class w/ the highest probability determine the </w:t>
+      </w:r>
+      <w:r>
+        <w:t>label</w:t>
+      </w:r>
+      <w:r>
         <w:t xml:space="preserve"> </w:t>
-      </w:r>
-      <w:r>
-        <w:t>records which bar sells which beer at what price (differences in establishment costs)</w:t>
       </w:r>
       <w:bookmarkStart w:id="0" w:name="_GoBack"/>
       <w:bookmarkEnd w:id="0"/>
+      <w:r>
+        <w:t>for the</w:t>
+      </w:r>
+      <w:r>
+        <w:t xml:space="preserve"> sample </w:t>
+      </w:r>
+      <w:r>
+        <w:tab/>
+      </w:r>
     </w:p>
     <w:sectPr>
       <w:pgSz w:w="12240" w:h="15840"/>

</xml_diff>